<commit_message>
worked on netwoking and brief doc
</commit_message>
<xml_diff>
--- a/Modular Complex System Brief - Trey.docx
+++ b/Modular Complex System Brief - Trey.docx
@@ -21,57 +21,6 @@
         <w:t>My Modular Complex System</w:t>
       </w:r>
     </w:p>
-    <w:p>
-      <w:r>
-        <w:t xml:space="preserve">This is a </w:t>
-      </w:r>
-      <w:r>
-        <w:t>template to help guide you</w:t>
-      </w:r>
-      <w:r>
-        <w:t xml:space="preserve"> </w:t>
-      </w:r>
-      <w:r>
-        <w:t>on writing</w:t>
-      </w:r>
-      <w:r>
-        <w:t xml:space="preserve"> </w:t>
-      </w:r>
-      <w:r>
-        <w:t>the brief</w:t>
-      </w:r>
-      <w:r>
-        <w:t xml:space="preserve"> for your </w:t>
-      </w:r>
-      <w:r>
-        <w:t>modular complex system</w:t>
-      </w:r>
-      <w:r>
-        <w:t>.</w:t>
-      </w:r>
-      <w:r>
-        <w:t xml:space="preserve"> Feel free to edit and modify this as you choose </w:t>
-      </w:r>
-      <w:proofErr w:type="gramStart"/>
-      <w:r>
-        <w:t>as long as</w:t>
-      </w:r>
-      <w:proofErr w:type="gramEnd"/>
-      <w:r>
-        <w:t xml:space="preserve"> it meets the requirements laid forth in the rubric as defined on Canvas and the Subject and Assessment Guide.</w:t>
-      </w:r>
-    </w:p>
-    <w:p>
-      <w:r>
-        <w:t>Each section will contain a brief passage of text that describes what you should expect to write. Please remove these passages before submitting your brief for review.</w:t>
-      </w:r>
-    </w:p>
-    <w:p>
-      <w:r>
-        <w:t>You may amend your modular complex system brief throughout the subject where necessary with discussion with your instructor.</w:t>
-      </w:r>
-    </w:p>
-    <w:p/>
     <w:p>
       <w:pPr>
         <w:pStyle w:val="Heading1"/>
@@ -95,15 +44,7 @@
         <w:t>purpose of the system</w:t>
       </w:r>
       <w:r>
-        <w:t xml:space="preserve"> that you are created (</w:t>
-      </w:r>
-      <w:proofErr w:type="gramStart"/>
-      <w:r>
-        <w:t>i.e.</w:t>
-      </w:r>
-      <w:proofErr w:type="gramEnd"/>
-      <w:r>
-        <w:t xml:space="preserve"> what technical need or problem is it solving?).</w:t>
+        <w:t xml:space="preserve"> that you are created (i.e. what technical need or problem is it solving?).</w:t>
       </w:r>
     </w:p>
     <w:p>
@@ -114,13 +55,16 @@
         <w:t>-</w:t>
       </w:r>
       <w:r>
-        <w:t xml:space="preserve">RPG skills system. Using this </w:t>
-      </w:r>
-      <w:proofErr w:type="gramStart"/>
-      <w:r>
-        <w:t>tool</w:t>
-      </w:r>
-      <w:proofErr w:type="gramEnd"/>
+        <w:t>RPG skills system.</w:t>
+      </w:r>
+    </w:p>
+    <w:p>
+      <w:r>
+        <w:t>Using this tool</w:t>
+      </w:r>
+      <w:r>
+        <w:t>,</w:t>
+      </w:r>
       <w:r>
         <w:t xml:space="preserve"> you will be able to create skills by giving the name, mana cost, type of </w:t>
       </w:r>
@@ -185,9 +129,10 @@
           <w:ilvl w:val="0"/>
           <w:numId w:val="1"/>
         </w:numPr>
-      </w:pPr>
-      <w:r>
-        <w:t>C#</w:t>
+        <w:spacing w:line="256" w:lineRule="auto"/>
+      </w:pPr>
+      <w:r>
+        <w:t>Unity</w:t>
       </w:r>
     </w:p>
     <w:p>
@@ -197,9 +142,10 @@
           <w:ilvl w:val="1"/>
           <w:numId w:val="1"/>
         </w:numPr>
-      </w:pPr>
-      <w:r>
-        <w:t>A set of C# source files</w:t>
+        <w:spacing w:line="256" w:lineRule="auto"/>
+      </w:pPr>
+      <w:r>
+        <w:t>A set of source files (.cs files)</w:t>
       </w:r>
     </w:p>
     <w:p>
@@ -209,141 +155,183 @@
           <w:ilvl w:val="1"/>
           <w:numId w:val="1"/>
         </w:numPr>
-      </w:pPr>
-      <w:r>
-        <w:t>A</w:t>
-      </w:r>
-      <w:r>
-        <w:t xml:space="preserve"> class library (.</w:t>
+        <w:spacing w:line="256" w:lineRule="auto"/>
+      </w:pPr>
+      <w:r>
+        <w:t>A Unity package (.</w:t>
       </w:r>
       <w:proofErr w:type="spellStart"/>
       <w:r>
-        <w:t>dll</w:t>
+        <w:t>unitypackage</w:t>
       </w:r>
       <w:proofErr w:type="spellEnd"/>
       <w:r>
-        <w:t xml:space="preserve"> file)</w:t>
-      </w:r>
-    </w:p>
-    <w:p>
-      <w:pPr>
-        <w:pStyle w:val="ListParagraph"/>
-        <w:numPr>
-          <w:ilvl w:val="0"/>
-          <w:numId w:val="1"/>
-        </w:numPr>
-        <w:spacing w:line="256" w:lineRule="auto"/>
-      </w:pPr>
-      <w:r>
-        <w:t>Unity</w:t>
-      </w:r>
-    </w:p>
-    <w:p>
-      <w:pPr>
-        <w:pStyle w:val="ListParagraph"/>
-        <w:numPr>
-          <w:ilvl w:val="1"/>
-          <w:numId w:val="1"/>
-        </w:numPr>
-        <w:spacing w:line="256" w:lineRule="auto"/>
-      </w:pPr>
-      <w:r>
-        <w:t>A set of source files (.cs files)</w:t>
-      </w:r>
-    </w:p>
-    <w:p>
-      <w:pPr>
-        <w:pStyle w:val="ListParagraph"/>
-        <w:numPr>
-          <w:ilvl w:val="1"/>
-          <w:numId w:val="1"/>
-        </w:numPr>
-        <w:spacing w:line="256" w:lineRule="auto"/>
-      </w:pPr>
-      <w:r>
-        <w:t xml:space="preserve">A Unity package </w:t>
-      </w:r>
-      <w:proofErr w:type="gramStart"/>
-      <w:r>
-        <w:t>(.</w:t>
+        <w:t>)</w:t>
+      </w:r>
+    </w:p>
+    <w:p>
+      <w:pPr>
+        <w:pStyle w:val="Heading1"/>
+      </w:pPr>
+      <w:r>
+        <w:t>Quick Start – Using the Modular Complex System</w:t>
+      </w:r>
+    </w:p>
+    <w:p>
+      <w:pPr>
+        <w:pStyle w:val="Heading2"/>
+      </w:pPr>
+      <w:r>
+        <w:t>Integrating the System</w:t>
+      </w:r>
+    </w:p>
+    <w:p>
+      <w:r>
+        <w:t xml:space="preserve">Please list and describe each step that a fellow programmer would have to </w:t>
+      </w:r>
+      <w:r>
+        <w:t>bring your complex system into their own program or even another library.</w:t>
+      </w:r>
+    </w:p>
+    <w:p>
+      <w:r>
+        <w:t>You should be able to provide these instructions to someone unfamiliar to your project</w:t>
+      </w:r>
+      <w:r>
+        <w:t xml:space="preserve"> but has enough technical knowledge to be familiar with the overall process</w:t>
+      </w:r>
+    </w:p>
+    <w:p>
+      <w:r>
+        <w:t>Add system to unity project:</w:t>
+      </w:r>
+    </w:p>
+    <w:p>
+      <w:pPr>
+        <w:ind w:left="720"/>
+      </w:pPr>
+      <w:commentRangeStart w:id="0"/>
+      <w:r>
+        <w:t>-Download scripts</w:t>
+      </w:r>
+      <w:r>
+        <w:t>/package</w:t>
+      </w:r>
+    </w:p>
+    <w:p>
+      <w:pPr>
+        <w:ind w:left="720"/>
+      </w:pPr>
+      <w:r>
+        <w:t>-Add scripts</w:t>
+      </w:r>
+      <w:r>
+        <w:t>/package</w:t>
+      </w:r>
+      <w:r>
+        <w:t xml:space="preserve"> to your unity project</w:t>
+      </w:r>
+      <w:commentRangeEnd w:id="0"/>
+      <w:r>
+        <w:rPr>
+          <w:rStyle w:val="CommentReference"/>
+        </w:rPr>
+        <w:commentReference w:id="0"/>
+      </w:r>
+    </w:p>
+    <w:p>
+      <w:pPr>
+        <w:ind w:left="720"/>
+      </w:pPr>
+      <w:r>
+        <w:t>-drag asset into hierarchy</w:t>
+      </w:r>
+    </w:p>
+    <w:p/>
+    <w:p>
+      <w:r>
+        <w:t>Create a skill:</w:t>
+      </w:r>
+    </w:p>
+    <w:p>
+      <w:pPr>
+        <w:ind w:left="720"/>
+      </w:pPr>
+      <w:r>
+        <w:t>-press play</w:t>
+      </w:r>
+    </w:p>
+    <w:p>
+      <w:pPr>
+        <w:ind w:left="720"/>
+      </w:pPr>
+      <w:r>
+        <w:t>-press create skill</w:t>
+      </w:r>
+    </w:p>
+    <w:p>
+      <w:pPr>
+        <w:ind w:left="720"/>
+      </w:pPr>
+      <w:r>
+        <w:t>-input what is needed to create a skill</w:t>
+      </w:r>
+    </w:p>
+    <w:p>
+      <w:pPr>
+        <w:ind w:left="720"/>
+      </w:pPr>
+      <w:r>
+        <w:t>-press create</w:t>
+      </w:r>
+    </w:p>
+    <w:p>
+      <w:r>
+        <w:t xml:space="preserve">Add skill to </w:t>
       </w:r>
       <w:proofErr w:type="spellStart"/>
       <w:r>
-        <w:t>unitypackage</w:t>
+        <w:t>gameobject</w:t>
       </w:r>
       <w:proofErr w:type="spellEnd"/>
-      <w:proofErr w:type="gramEnd"/>
-      <w:r>
-        <w:t>)</w:t>
-      </w:r>
-    </w:p>
-    <w:p>
-      <w:pPr>
-        <w:pStyle w:val="ListParagraph"/>
-        <w:numPr>
-          <w:ilvl w:val="1"/>
-          <w:numId w:val="1"/>
-        </w:numPr>
-        <w:spacing w:line="256" w:lineRule="auto"/>
-      </w:pPr>
-      <w:r>
-        <w:t>A UPM package</w:t>
+      <w:r>
+        <w:t>/player/enemy:</w:t>
+      </w:r>
+    </w:p>
+    <w:p>
+      <w:pPr>
+        <w:ind w:left="720"/>
+      </w:pPr>
+      <w:r>
+        <w:t xml:space="preserve">-Attach “assign skills” script to </w:t>
+      </w:r>
+      <w:proofErr w:type="spellStart"/>
+      <w:r>
+        <w:t>gameobject</w:t>
+      </w:r>
+      <w:proofErr w:type="spellEnd"/>
+    </w:p>
+    <w:p>
+      <w:pPr>
+        <w:ind w:left="720"/>
+      </w:pPr>
+      <w:r>
+        <w:t>-select an existing skill and assign it to a key/button</w:t>
+      </w:r>
+      <w:r>
+        <w:t>(not sure)</w:t>
       </w:r>
     </w:p>
     <w:p/>
     <w:p>
       <w:pPr>
-        <w:pStyle w:val="Heading1"/>
-      </w:pPr>
-      <w:r>
-        <w:t>Quick Start – Using the Modular Complex System</w:t>
-      </w:r>
-    </w:p>
-    <w:p>
-      <w:pPr>
         <w:pStyle w:val="Heading2"/>
       </w:pPr>
-      <w:r>
-        <w:t>Integrating the System</w:t>
-      </w:r>
-    </w:p>
-    <w:p>
-      <w:r>
-        <w:t xml:space="preserve">Please list and describe each step that a fellow programmer would have to </w:t>
-      </w:r>
-      <w:r>
-        <w:t>bring your complex system into their own program or even another library.</w:t>
-      </w:r>
-    </w:p>
-    <w:p>
-      <w:r>
-        <w:t>You should be able to provide these instructions to someone unfamiliar to your project</w:t>
-      </w:r>
-      <w:r>
-        <w:t xml:space="preserve"> but has enough technical knowledge to be familiar with the overall process</w:t>
-      </w:r>
-    </w:p>
-    <w:p>
-      <w:r>
-        <w:lastRenderedPageBreak/>
-        <w:t>-Download scripts</w:t>
-      </w:r>
-    </w:p>
-    <w:p>
-      <w:r>
-        <w:t>-Add scripts to your unity project</w:t>
-      </w:r>
-    </w:p>
-    <w:p/>
+    </w:p>
     <w:p>
       <w:pPr>
         <w:pStyle w:val="Heading2"/>
       </w:pPr>
-    </w:p>
-    <w:p>
-      <w:pPr>
-        <w:pStyle w:val="Heading2"/>
-      </w:pPr>
       <w:r>
         <w:t>Building Upon the System</w:t>
       </w:r>
@@ -364,15 +352,7 @@
         <w:t xml:space="preserve">For example, </w:t>
       </w:r>
       <w:r>
-        <w:t xml:space="preserve">your system may provide a base type to inherit from </w:t>
-      </w:r>
-      <w:proofErr w:type="gramStart"/>
-      <w:r>
-        <w:t>in order for</w:t>
-      </w:r>
-      <w:proofErr w:type="gramEnd"/>
-      <w:r>
-        <w:t xml:space="preserve"> </w:t>
+        <w:t xml:space="preserve">your system may provide a base type to inherit from in order for </w:t>
       </w:r>
       <w:r>
         <w:t>other programmers to provide additional logic that is tailored for their game.</w:t>
@@ -382,11 +362,30 @@
       <w:pPr>
         <w:ind w:firstLine="720"/>
       </w:pPr>
+      <w:commentRangeStart w:id="1"/>
       <w:r>
         <w:t>-</w:t>
       </w:r>
       <w:r>
-        <w:t>This system would allow programmers to create their own custom skills for their RPG game with ease</w:t>
+        <w:t xml:space="preserve">This system would allow programmers to create their own custom skills </w:t>
+      </w:r>
+      <w:commentRangeEnd w:id="1"/>
+      <w:r>
+        <w:rPr>
+          <w:rStyle w:val="CommentReference"/>
+        </w:rPr>
+        <w:commentReference w:id="1"/>
+      </w:r>
+      <w:r>
+        <w:t xml:space="preserve">at runtime by interacting with UI. Then you can assign created skills to </w:t>
+      </w:r>
+      <w:proofErr w:type="spellStart"/>
+      <w:r>
+        <w:t>gameobjects</w:t>
+      </w:r>
+      <w:proofErr w:type="spellEnd"/>
+      <w:r>
+        <w:t xml:space="preserve"> in the inspector.</w:t>
       </w:r>
     </w:p>
     <w:p>
@@ -591,24 +590,218 @@
         <w:pStyle w:val="Heading1"/>
       </w:pPr>
       <w:r>
+        <w:t>Research Material</w:t>
+      </w:r>
+    </w:p>
+    <w:p>
+      <w:r>
+        <w:t>Optionally, p</w:t>
+      </w:r>
+      <w:r>
+        <w:t>lease include links or references to other research material that helped you develop this modular complex system.</w:t>
+      </w:r>
+    </w:p>
+    <w:p>
+      <w:pPr>
+        <w:pStyle w:val="Title"/>
+        <w:rPr>
+          <w:sz w:val="48"/>
+          <w:szCs w:val="48"/>
+        </w:rPr>
+      </w:pPr>
+      <w:r>
+        <w:rPr>
+          <w:sz w:val="48"/>
+          <w:szCs w:val="48"/>
+        </w:rPr>
+        <w:t>Appendix I – Technical Design</w:t>
+      </w:r>
+    </w:p>
+    <w:p>
+      <w:pPr>
+        <w:pStyle w:val="Heading1"/>
+      </w:pPr>
+      <w:r>
+        <w:t>Technical Requirements</w:t>
+      </w:r>
+    </w:p>
+    <w:p>
+      <w:r>
+        <w:t xml:space="preserve">The technical requirements </w:t>
+      </w:r>
+      <w:r>
+        <w:t>are the needs that must be met for your project to perform as required</w:t>
+      </w:r>
+      <w:r>
+        <w:t xml:space="preserve"> (i.e. meet the needs of the </w:t>
+      </w:r>
+      <w:r>
+        <w:t>client or user of your modular complex system)</w:t>
+      </w:r>
+      <w:r>
+        <w:t>.</w:t>
+      </w:r>
+    </w:p>
+    <w:p>
+      <w:pPr>
+        <w:pStyle w:val="ListParagraph"/>
+        <w:numPr>
+          <w:ilvl w:val="0"/>
+          <w:numId w:val="1"/>
+        </w:numPr>
+      </w:pPr>
+      <w:r>
+        <w:t>Target Frame Rate</w:t>
+      </w:r>
+    </w:p>
+    <w:p>
+      <w:pPr>
+        <w:pStyle w:val="ListParagraph"/>
+        <w:numPr>
+          <w:ilvl w:val="1"/>
+          <w:numId w:val="1"/>
+        </w:numPr>
+      </w:pPr>
+      <w:r>
+        <w:t>You may choose to vary this in different situations (i.e. 60fps gameplay, 30fps cutscenes)</w:t>
+      </w:r>
+    </w:p>
+    <w:p>
+      <w:pPr>
+        <w:pStyle w:val="ListParagraph"/>
+        <w:numPr>
+          <w:ilvl w:val="2"/>
+          <w:numId w:val="1"/>
+        </w:numPr>
+      </w:pPr>
+      <w:r>
+        <w:t>60fps</w:t>
+      </w:r>
+    </w:p>
+    <w:p>
+      <w:pPr>
+        <w:pStyle w:val="ListParagraph"/>
+        <w:numPr>
+          <w:ilvl w:val="0"/>
+          <w:numId w:val="1"/>
+        </w:numPr>
+      </w:pPr>
+      <w:r>
         <w:lastRenderedPageBreak/>
-        <w:t>Research Material</w:t>
-      </w:r>
-    </w:p>
-    <w:p>
-      <w:r>
-        <w:t>Optionally, p</w:t>
-      </w:r>
-      <w:r>
-        <w:t>lease include links or references to other research material that helped you develop this modular complex system.</w:t>
-      </w:r>
-    </w:p>
-    <w:p>
-      <w:pPr>
-        <w:pStyle w:val="Title"/>
-      </w:pPr>
-      <w:r>
-        <w:t>Appendix I – Technical Design</w:t>
+        <w:t>Target Render Resolution</w:t>
+      </w:r>
+    </w:p>
+    <w:p>
+      <w:pPr>
+        <w:pStyle w:val="ListParagraph"/>
+        <w:numPr>
+          <w:ilvl w:val="1"/>
+          <w:numId w:val="1"/>
+        </w:numPr>
+      </w:pPr>
+      <w:r>
+        <w:t>You may specify more than one, if applicable</w:t>
+      </w:r>
+    </w:p>
+    <w:p>
+      <w:pPr>
+        <w:pStyle w:val="ListParagraph"/>
+        <w:numPr>
+          <w:ilvl w:val="1"/>
+          <w:numId w:val="1"/>
+        </w:numPr>
+      </w:pPr>
+      <w:r>
+        <w:t>This should serve as the baseline for how you author your user interface</w:t>
+      </w:r>
+    </w:p>
+    <w:p>
+      <w:pPr>
+        <w:pStyle w:val="ListParagraph"/>
+        <w:numPr>
+          <w:ilvl w:val="1"/>
+          <w:numId w:val="1"/>
+        </w:numPr>
+      </w:pPr>
+      <w:r>
+        <w:t>Omit this if rendering is uninvolved</w:t>
+      </w:r>
+    </w:p>
+    <w:p>
+      <w:pPr>
+        <w:pStyle w:val="ListParagraph"/>
+        <w:numPr>
+          <w:ilvl w:val="0"/>
+          <w:numId w:val="1"/>
+        </w:numPr>
+      </w:pPr>
+      <w:r>
+        <w:t>Memory Usage Budget</w:t>
+      </w:r>
+    </w:p>
+    <w:p>
+      <w:pPr>
+        <w:pStyle w:val="ListParagraph"/>
+        <w:numPr>
+          <w:ilvl w:val="1"/>
+          <w:numId w:val="1"/>
+        </w:numPr>
+      </w:pPr>
+      <w:r>
+        <w:t xml:space="preserve">Please specify if any </w:t>
+      </w:r>
+      <w:r>
+        <w:t>memory will need to be dynamically allocated (and deleted/</w:t>
+      </w:r>
+      <w:proofErr w:type="spellStart"/>
+      <w:r>
+        <w:t>GC’d</w:t>
+      </w:r>
+      <w:proofErr w:type="spellEnd"/>
+      <w:r>
+        <w:t>)</w:t>
+      </w:r>
+    </w:p>
+    <w:p>
+      <w:pPr>
+        <w:pStyle w:val="ListParagraph"/>
+        <w:numPr>
+          <w:ilvl w:val="0"/>
+          <w:numId w:val="1"/>
+        </w:numPr>
+      </w:pPr>
+      <w:r>
+        <w:t xml:space="preserve">Target </w:t>
+      </w:r>
+      <w:r>
+        <w:t>Device and/or Hardware</w:t>
+      </w:r>
+    </w:p>
+    <w:p>
+      <w:pPr>
+        <w:pStyle w:val="ListParagraph"/>
+        <w:numPr>
+          <w:ilvl w:val="1"/>
+          <w:numId w:val="1"/>
+        </w:numPr>
+      </w:pPr>
+      <w:r>
+        <w:t xml:space="preserve">If specifying a PC, please provide an approximation of the </w:t>
+      </w:r>
+      <w:r>
+        <w:t>capabilities of the PC.</w:t>
+      </w:r>
+    </w:p>
+    <w:p>
+      <w:pPr>
+        <w:pStyle w:val="ListParagraph"/>
+        <w:numPr>
+          <w:ilvl w:val="2"/>
+          <w:numId w:val="1"/>
+        </w:numPr>
+      </w:pPr>
+      <w:r>
+        <w:t>Should be able work on low spec PCs</w:t>
       </w:r>
     </w:p>
     <w:p>
@@ -616,24 +809,21 @@
         <w:pStyle w:val="Heading1"/>
       </w:pPr>
       <w:r>
-        <w:t>Technical Requirements</w:t>
-      </w:r>
-    </w:p>
-    <w:p>
-      <w:r>
-        <w:t xml:space="preserve">The technical requirements </w:t>
-      </w:r>
-      <w:r>
-        <w:t>are the needs that must be met for your project to perform as required</w:t>
-      </w:r>
-      <w:r>
-        <w:t xml:space="preserve"> (i.e. meet the needs of the </w:t>
-      </w:r>
-      <w:r>
-        <w:t>client or user of your modular complex system)</w:t>
-      </w:r>
-      <w:r>
-        <w:t>.</w:t>
+        <w:t>Technical Design</w:t>
+      </w:r>
+    </w:p>
+    <w:p>
+      <w:r>
+        <w:t xml:space="preserve">The technical design of a project is a </w:t>
+      </w:r>
+      <w:r>
+        <w:t xml:space="preserve">provides a </w:t>
+      </w:r>
+      <w:r>
+        <w:t xml:space="preserve">high-level </w:t>
+      </w:r>
+      <w:r>
+        <w:t>understanding of how your project will be engineered to meet the requirements laid out above.</w:t>
       </w:r>
     </w:p>
     <w:p>
@@ -645,7 +835,10 @@
         </w:numPr>
       </w:pPr>
       <w:r>
-        <w:t>Target Frame Rate</w:t>
+        <w:t>Major Systems</w:t>
+      </w:r>
+      <w:r>
+        <w:t xml:space="preserve"> and/or Data Types</w:t>
       </w:r>
     </w:p>
     <w:p>
@@ -657,15 +850,19 @@
         </w:numPr>
       </w:pPr>
       <w:r>
-        <w:t>You may choose to vary this in different situations (</w:t>
-      </w:r>
-      <w:proofErr w:type="gramStart"/>
-      <w:r>
-        <w:t>i.e.</w:t>
-      </w:r>
-      <w:proofErr w:type="gramEnd"/>
-      <w:r>
-        <w:t xml:space="preserve"> 60fps gameplay, 30fps cutscenes)</w:t>
+        <w:t>(Please provide a highly level description of how the systems or data types interact with each other)</w:t>
+      </w:r>
+    </w:p>
+    <w:p>
+      <w:pPr>
+        <w:pStyle w:val="ListParagraph"/>
+        <w:numPr>
+          <w:ilvl w:val="1"/>
+          <w:numId w:val="1"/>
+        </w:numPr>
+      </w:pPr>
+      <w:r>
+        <w:t>Create/edit/delete skill system</w:t>
       </w:r>
     </w:p>
     <w:p>
@@ -676,10 +873,119 @@
           <w:numId w:val="1"/>
         </w:numPr>
       </w:pPr>
-      <w:r>
-        <w:t>60fps</w:t>
-      </w:r>
-    </w:p>
+      <w:commentRangeStart w:id="2"/>
+      <w:r>
+        <w:t xml:space="preserve">Should be able to call create a skill by calling a function and giving it the necessary parameters </w:t>
+      </w:r>
+    </w:p>
+    <w:p>
+      <w:pPr>
+        <w:pStyle w:val="ListParagraph"/>
+        <w:numPr>
+          <w:ilvl w:val="2"/>
+          <w:numId w:val="1"/>
+        </w:numPr>
+      </w:pPr>
+      <w:r>
+        <w:t>Can call a function that will increase skill level</w:t>
+      </w:r>
+    </w:p>
+    <w:p>
+      <w:pPr>
+        <w:pStyle w:val="ListParagraph"/>
+        <w:numPr>
+          <w:ilvl w:val="2"/>
+          <w:numId w:val="1"/>
+        </w:numPr>
+      </w:pPr>
+      <w:r>
+        <w:t>Can call a function that changes a specified skill</w:t>
+      </w:r>
+      <w:commentRangeEnd w:id="2"/>
+      <w:r>
+        <w:rPr>
+          <w:rStyle w:val="CommentReference"/>
+        </w:rPr>
+        <w:commentReference w:id="2"/>
+      </w:r>
+    </w:p>
+    <w:p>
+      <w:pPr>
+        <w:pStyle w:val="ListParagraph"/>
+        <w:numPr>
+          <w:ilvl w:val="2"/>
+          <w:numId w:val="1"/>
+        </w:numPr>
+      </w:pPr>
+      <w:r>
+        <w:t>Should be able to delete a skill</w:t>
+      </w:r>
+    </w:p>
+    <w:p>
+      <w:pPr>
+        <w:pStyle w:val="ListParagraph"/>
+        <w:numPr>
+          <w:ilvl w:val="1"/>
+          <w:numId w:val="1"/>
+        </w:numPr>
+      </w:pPr>
+      <w:r>
+        <w:t xml:space="preserve">Some system that is attached to a </w:t>
+      </w:r>
+      <w:proofErr w:type="spellStart"/>
+      <w:r>
+        <w:t>gameobject</w:t>
+      </w:r>
+      <w:proofErr w:type="spellEnd"/>
+      <w:r>
+        <w:t xml:space="preserve"> of your choosing that can select the skills you want that </w:t>
+      </w:r>
+      <w:proofErr w:type="spellStart"/>
+      <w:r>
+        <w:t>gameobject</w:t>
+      </w:r>
+      <w:proofErr w:type="spellEnd"/>
+      <w:r>
+        <w:t xml:space="preserve"> to have</w:t>
+      </w:r>
+    </w:p>
+    <w:p>
+      <w:pPr>
+        <w:pStyle w:val="ListParagraph"/>
+        <w:numPr>
+          <w:ilvl w:val="2"/>
+          <w:numId w:val="1"/>
+        </w:numPr>
+      </w:pPr>
+      <w:r>
+        <w:t xml:space="preserve">Can select one or more of existing skills to give </w:t>
+      </w:r>
+      <w:proofErr w:type="spellStart"/>
+      <w:r>
+        <w:t>game</w:t>
+      </w:r>
+      <w:r>
+        <w:t>o</w:t>
+      </w:r>
+      <w:r>
+        <w:t>bject</w:t>
+      </w:r>
+      <w:proofErr w:type="spellEnd"/>
+    </w:p>
+    <w:p>
+      <w:pPr>
+        <w:pStyle w:val="ListParagraph"/>
+        <w:numPr>
+          <w:ilvl w:val="2"/>
+          <w:numId w:val="1"/>
+        </w:numPr>
+      </w:pPr>
+      <w:r>
+        <w:t>Can use skill</w:t>
+      </w:r>
+    </w:p>
+    <w:p/>
+    <w:p/>
     <w:p>
       <w:pPr>
         <w:pStyle w:val="ListParagraph"/>
@@ -689,7 +995,7 @@
         </w:numPr>
       </w:pPr>
       <w:r>
-        <w:t>Target Render Resolution</w:t>
+        <w:t>Global and/or Persistent State</w:t>
       </w:r>
     </w:p>
     <w:p>
@@ -701,7 +1007,19 @@
         </w:numPr>
       </w:pPr>
       <w:r>
-        <w:t>You may specify more than one, if applicable</w:t>
+        <w:t>Global Variables</w:t>
+      </w:r>
+    </w:p>
+    <w:p>
+      <w:pPr>
+        <w:pStyle w:val="ListParagraph"/>
+        <w:numPr>
+          <w:ilvl w:val="2"/>
+          <w:numId w:val="1"/>
+        </w:numPr>
+      </w:pPr>
+      <w:r>
+        <w:t>Type, damage, name, range, max level</w:t>
       </w:r>
     </w:p>
     <w:p>
@@ -713,7 +1031,30 @@
         </w:numPr>
       </w:pPr>
       <w:r>
-        <w:t>This should serve as the baseline for how you author your user interface</w:t>
+        <w:t>Private Variables</w:t>
+      </w:r>
+    </w:p>
+    <w:p>
+      <w:pPr>
+        <w:pStyle w:val="ListParagraph"/>
+        <w:numPr>
+          <w:ilvl w:val="2"/>
+          <w:numId w:val="1"/>
+        </w:numPr>
+      </w:pPr>
+      <w:r>
+        <w:t>current level, exp</w:t>
+      </w:r>
+      <w:commentRangeStart w:id="3"/>
+      <w:commentRangeEnd w:id="3"/>
+      <w:r>
+        <w:rPr>
+          <w:rStyle w:val="CommentReference"/>
+        </w:rPr>
+        <w:commentReference w:id="3"/>
+      </w:r>
+      <w:r>
+        <w:t>, max level cap</w:t>
       </w:r>
     </w:p>
     <w:p>
@@ -725,7 +1066,7 @@
         </w:numPr>
       </w:pPr>
       <w:r>
-        <w:t>Omit this if rendering is uninvolved</w:t>
+        <w:t>More than one character can have skills</w:t>
       </w:r>
     </w:p>
     <w:p>
@@ -737,7 +1078,10 @@
         </w:numPr>
       </w:pPr>
       <w:r>
-        <w:t>Memory Usage Budget</w:t>
+        <w:t>Unity</w:t>
+      </w:r>
+      <w:r>
+        <w:t xml:space="preserve"> (if applicable)</w:t>
       </w:r>
     </w:p>
     <w:p>
@@ -749,289 +1093,78 @@
         </w:numPr>
       </w:pPr>
       <w:r>
-        <w:t xml:space="preserve">Please specify if any </w:t>
-      </w:r>
-      <w:r>
-        <w:t>memory will need to be dynamically allocated (and deleted/</w:t>
+        <w:t>Scripting Runtime</w:t>
+      </w:r>
+    </w:p>
+    <w:p>
+      <w:pPr>
+        <w:pStyle w:val="ListParagraph"/>
+        <w:numPr>
+          <w:ilvl w:val="1"/>
+          <w:numId w:val="1"/>
+        </w:numPr>
+      </w:pPr>
+      <w:r>
+        <w:t>Render Pipeline</w:t>
+      </w:r>
+    </w:p>
+    <w:p>
+      <w:pPr>
+        <w:pStyle w:val="ListParagraph"/>
+        <w:numPr>
+          <w:ilvl w:val="1"/>
+          <w:numId w:val="1"/>
+        </w:numPr>
+      </w:pPr>
+      <w:r>
+        <w:t>Tags and Layers</w:t>
+      </w:r>
+    </w:p>
+    <w:p>
+      <w:pPr>
+        <w:pStyle w:val="ListParagraph"/>
+        <w:numPr>
+          <w:ilvl w:val="2"/>
+          <w:numId w:val="1"/>
+        </w:numPr>
+      </w:pPr>
+      <w:r>
+        <w:t>Might need</w:t>
+      </w:r>
+      <w:r>
+        <w:t xml:space="preserve"> to add a tag to </w:t>
       </w:r>
       <w:proofErr w:type="spellStart"/>
       <w:r>
-        <w:t>GC’d</w:t>
+        <w:t>gameobjects</w:t>
       </w:r>
       <w:proofErr w:type="spellEnd"/>
       <w:r>
-        <w:t>)</w:t>
-      </w:r>
-    </w:p>
-    <w:p>
-      <w:pPr>
-        <w:pStyle w:val="ListParagraph"/>
-        <w:numPr>
-          <w:ilvl w:val="0"/>
-          <w:numId w:val="1"/>
-        </w:numPr>
-      </w:pPr>
-      <w:r>
-        <w:t xml:space="preserve">Target </w:t>
-      </w:r>
-      <w:r>
-        <w:t>Device and/or Hardware</w:t>
-      </w:r>
-    </w:p>
-    <w:p>
-      <w:pPr>
-        <w:pStyle w:val="ListParagraph"/>
-        <w:numPr>
-          <w:ilvl w:val="1"/>
-          <w:numId w:val="1"/>
-        </w:numPr>
-      </w:pPr>
-      <w:r>
-        <w:t xml:space="preserve">If specifying a PC, please provide an approximation of the </w:t>
-      </w:r>
-      <w:r>
-        <w:t>capabilities of the PC.</w:t>
-      </w:r>
-    </w:p>
-    <w:p>
-      <w:pPr>
-        <w:pStyle w:val="ListParagraph"/>
-        <w:numPr>
-          <w:ilvl w:val="2"/>
-          <w:numId w:val="1"/>
-        </w:numPr>
-      </w:pPr>
-      <w:r>
-        <w:t>Should be able work on low spec PCs</w:t>
-      </w:r>
-    </w:p>
-    <w:p>
-      <w:pPr>
-        <w:pStyle w:val="Heading1"/>
-      </w:pPr>
-      <w:r>
-        <w:t>Technical Design</w:t>
-      </w:r>
-    </w:p>
-    <w:p>
-      <w:r>
-        <w:t xml:space="preserve">The technical design of a project is a </w:t>
-      </w:r>
-      <w:r>
-        <w:t xml:space="preserve">provides a </w:t>
-      </w:r>
-      <w:r>
-        <w:t xml:space="preserve">high-level </w:t>
-      </w:r>
-      <w:r>
-        <w:t>understanding of how your project will be engineered to meet the requirements laid out above.</w:t>
-      </w:r>
-    </w:p>
-    <w:p>
-      <w:pPr>
-        <w:pStyle w:val="ListParagraph"/>
-        <w:numPr>
-          <w:ilvl w:val="0"/>
-          <w:numId w:val="1"/>
-        </w:numPr>
-      </w:pPr>
-      <w:r>
-        <w:t>Major Systems</w:t>
-      </w:r>
-      <w:r>
-        <w:t xml:space="preserve"> and/or Data Types</w:t>
-      </w:r>
-    </w:p>
-    <w:p>
-      <w:pPr>
-        <w:pStyle w:val="ListParagraph"/>
-        <w:numPr>
-          <w:ilvl w:val="1"/>
-          <w:numId w:val="1"/>
-        </w:numPr>
-      </w:pPr>
-      <w:r>
-        <w:t>(Please provide a highly level description of how the systems or data types interact with each other)</w:t>
-      </w:r>
-    </w:p>
-    <w:p>
-      <w:pPr>
-        <w:pStyle w:val="ListParagraph"/>
-        <w:numPr>
-          <w:ilvl w:val="2"/>
-          <w:numId w:val="1"/>
-        </w:numPr>
-      </w:pPr>
-      <w:r>
-        <w:t xml:space="preserve">Should be able to call create a skill by calling a function and giving it the necessary parameters </w:t>
-      </w:r>
-    </w:p>
-    <w:p>
-      <w:pPr>
-        <w:pStyle w:val="ListParagraph"/>
-        <w:numPr>
-          <w:ilvl w:val="2"/>
-          <w:numId w:val="1"/>
-        </w:numPr>
-      </w:pPr>
-      <w:r>
-        <w:t>Can call a function that will increase skill level</w:t>
-      </w:r>
-    </w:p>
-    <w:p>
-      <w:pPr>
-        <w:pStyle w:val="ListParagraph"/>
-        <w:numPr>
-          <w:ilvl w:val="2"/>
-          <w:numId w:val="1"/>
-        </w:numPr>
-      </w:pPr>
-      <w:r>
-        <w:t>Can call a function that changes a specified skill</w:t>
-      </w:r>
-    </w:p>
-    <w:p>
-      <w:pPr>
-        <w:pStyle w:val="ListParagraph"/>
-        <w:numPr>
-          <w:ilvl w:val="0"/>
-          <w:numId w:val="1"/>
-        </w:numPr>
-      </w:pPr>
-      <w:r>
-        <w:t>Global and/or Persistent State</w:t>
-      </w:r>
-    </w:p>
-    <w:p>
-      <w:pPr>
-        <w:pStyle w:val="ListParagraph"/>
-        <w:numPr>
-          <w:ilvl w:val="1"/>
-          <w:numId w:val="1"/>
-        </w:numPr>
-      </w:pPr>
-      <w:r>
-        <w:t>Global Variables</w:t>
-      </w:r>
-    </w:p>
-    <w:p>
-      <w:pPr>
-        <w:pStyle w:val="ListParagraph"/>
-        <w:numPr>
-          <w:ilvl w:val="2"/>
-          <w:numId w:val="1"/>
-        </w:numPr>
-      </w:pPr>
-      <w:r>
-        <w:t>Type, damage, name, range, max level</w:t>
-      </w:r>
-      <w:r>
-        <w:t xml:space="preserve">, </w:t>
-      </w:r>
-      <w:r>
-        <w:t xml:space="preserve">current </w:t>
-      </w:r>
-      <w:r>
-        <w:t>level</w:t>
-      </w:r>
-      <w:r>
-        <w:t>, exp</w:t>
-      </w:r>
-    </w:p>
-    <w:p>
-      <w:pPr>
-        <w:pStyle w:val="ListParagraph"/>
-        <w:numPr>
-          <w:ilvl w:val="0"/>
-          <w:numId w:val="1"/>
-        </w:numPr>
-      </w:pPr>
-      <w:r>
-        <w:t>Unity</w:t>
-      </w:r>
-      <w:r>
-        <w:t xml:space="preserve"> (if applicable)</w:t>
-      </w:r>
-    </w:p>
-    <w:p>
-      <w:pPr>
-        <w:pStyle w:val="ListParagraph"/>
-        <w:numPr>
-          <w:ilvl w:val="1"/>
-          <w:numId w:val="1"/>
-        </w:numPr>
-      </w:pPr>
-      <w:r>
-        <w:t>Scripting Runtime</w:t>
-      </w:r>
-    </w:p>
-    <w:p>
-      <w:pPr>
-        <w:pStyle w:val="ListParagraph"/>
-        <w:numPr>
-          <w:ilvl w:val="1"/>
-          <w:numId w:val="1"/>
-        </w:numPr>
-      </w:pPr>
-      <w:r>
-        <w:t>Render Pipeline</w:t>
-      </w:r>
-    </w:p>
-    <w:p>
-      <w:pPr>
-        <w:pStyle w:val="ListParagraph"/>
-        <w:numPr>
-          <w:ilvl w:val="1"/>
-          <w:numId w:val="1"/>
-        </w:numPr>
-      </w:pPr>
-      <w:r>
-        <w:t>Tags and Layers</w:t>
-      </w:r>
-    </w:p>
-    <w:p>
-      <w:pPr>
-        <w:pStyle w:val="ListParagraph"/>
-        <w:numPr>
-          <w:ilvl w:val="2"/>
-          <w:numId w:val="1"/>
-        </w:numPr>
-      </w:pPr>
-      <w:r>
-        <w:t xml:space="preserve">Might need tags something like that to help know what </w:t>
-      </w:r>
-      <w:proofErr w:type="spellStart"/>
-      <w:r>
-        <w:t>gameobjects</w:t>
-      </w:r>
-      <w:proofErr w:type="spellEnd"/>
-      <w:r>
-        <w:t xml:space="preserve"> will be targeted by skill</w:t>
+        <w:t xml:space="preserve"> you would like to target. For example, if you want your skill to know if an enemy is in range then you would set its tag to “enemy”</w:t>
       </w:r>
     </w:p>
     <w:p>
       <w:pPr>
         <w:pStyle w:val="Heading2"/>
-      </w:pPr>
-      <w:r>
-        <w:lastRenderedPageBreak/>
-        <w:t>Class Diagram</w:t>
-      </w:r>
-    </w:p>
-    <w:p>
-      <w:pPr>
-        <w:keepNext/>
-        <w:keepLines/>
       </w:pPr>
       <w:r>
         <w:rPr>
           <w:noProof/>
         </w:rPr>
+        <w:lastRenderedPageBreak/>
         <w:drawing>
-          <wp:inline distT="0" distB="0" distL="0" distR="0" wp14:anchorId="6B8AB7A4" wp14:editId="43B3FB39">
-            <wp:extent cx="5115639" cy="5296639"/>
-            <wp:effectExtent l="0" t="0" r="8890" b="0"/>
-            <wp:docPr id="1" name="Picture 1" descr="Table&#10;&#10;Description automatically generated"/>
+          <wp:anchor distT="0" distB="0" distL="114300" distR="114300" simplePos="0" relativeHeight="251658240" behindDoc="0" locked="0" layoutInCell="1" allowOverlap="1" wp14:anchorId="64F12626" wp14:editId="7CA717D8">
+            <wp:simplePos x="0" y="0"/>
+            <wp:positionH relativeFrom="margin">
+              <wp:align>center</wp:align>
+            </wp:positionH>
+            <wp:positionV relativeFrom="paragraph">
+              <wp:posOffset>332740</wp:posOffset>
+            </wp:positionV>
+            <wp:extent cx="6223000" cy="5610225"/>
+            <wp:effectExtent l="0" t="0" r="6350" b="9525"/>
+            <wp:wrapTopAndBottom/>
+            <wp:docPr id="1" name="Picture 1" descr="Chart, box and whisker chart&#10;&#10;Description automatically generated"/>
             <wp:cNvGraphicFramePr>
               <a:graphicFrameLocks xmlns:a="http://schemas.openxmlformats.org/drawingml/2006/main" noChangeAspect="1"/>
             </wp:cNvGraphicFramePr>
@@ -1039,11 +1172,17 @@
               <a:graphicData uri="http://schemas.openxmlformats.org/drawingml/2006/picture">
                 <pic:pic xmlns:pic="http://schemas.openxmlformats.org/drawingml/2006/picture">
                   <pic:nvPicPr>
-                    <pic:cNvPr id="1" name="Picture 1" descr="Table&#10;&#10;Description automatically generated"/>
+                    <pic:cNvPr id="1" name="Picture 1" descr="Chart, box and whisker chart&#10;&#10;Description automatically generated"/>
                     <pic:cNvPicPr/>
                   </pic:nvPicPr>
                   <pic:blipFill>
-                    <a:blip r:embed="rId8"/>
+                    <a:blip r:embed="rId12">
+                      <a:extLst>
+                        <a:ext uri="{28A0092B-C50C-407E-A947-70E740481C1C}">
+                          <a14:useLocalDpi xmlns:a14="http://schemas.microsoft.com/office/drawing/2010/main" val="0"/>
+                        </a:ext>
+                      </a:extLst>
+                    </a:blip>
                     <a:stretch>
                       <a:fillRect/>
                     </a:stretch>
@@ -1051,7 +1190,7 @@
                   <pic:spPr>
                     <a:xfrm>
                       <a:off x="0" y="0"/>
-                      <a:ext cx="5115639" cy="5296639"/>
+                      <a:ext cx="6223000" cy="5610225"/>
                     </a:xfrm>
                     <a:prstGeom prst="rect">
                       <a:avLst/>
@@ -1060,9 +1199,18 @@
                 </pic:pic>
               </a:graphicData>
             </a:graphic>
-          </wp:inline>
+            <wp14:sizeRelH relativeFrom="margin">
+              <wp14:pctWidth>0</wp14:pctWidth>
+            </wp14:sizeRelH>
+            <wp14:sizeRelV relativeFrom="margin">
+              <wp14:pctHeight>0</wp14:pctHeight>
+            </wp14:sizeRelV>
+          </wp:anchor>
         </w:drawing>
       </w:r>
+      <w:r>
+        <w:t>Class Diagram</w:t>
+      </w:r>
     </w:p>
     <w:p>
       <w:pPr>
@@ -1087,23 +1235,163 @@
     </w:p>
     <w:p>
       <w:r>
-        <w:t>Trey Gleason</w:t>
-      </w:r>
-      <w:r>
-        <w:t xml:space="preserve"> © 202</w:t>
-      </w:r>
-      <w:r>
-        <w:t>2</w:t>
-      </w:r>
-    </w:p>
+        <w:t>Trey Gleason © 2022</w:t>
+      </w:r>
+    </w:p>
+    <w:p/>
     <w:sectPr>
-      <w:pgSz w:w="12240" w:h="15840"/>
-      <w:pgMar w:top="1440" w:right="1440" w:bottom="1440" w:left="1440" w:header="720" w:footer="720" w:gutter="0"/>
+      <w:pgSz w:w="12240" w:h="15840" w:code="1"/>
+      <w:pgMar w:top="720" w:right="720" w:bottom="720" w:left="720" w:header="720" w:footer="720" w:gutter="0"/>
       <w:cols w:space="720"/>
       <w:docGrid w:linePitch="360"/>
     </w:sectPr>
   </w:body>
 </w:document>
+</file>
+
+<file path=word/comments.xml><?xml version="1.0" encoding="utf-8"?>
+<w:comments xmlns:wpc="http://schemas.microsoft.com/office/word/2010/wordprocessingCanvas" xmlns:cx="http://schemas.microsoft.com/office/drawing/2014/chartex" xmlns:cx1="http://schemas.microsoft.com/office/drawing/2015/9/8/chartex" xmlns:cx2="http://schemas.microsoft.com/office/drawing/2015/10/21/chartex" xmlns:cx3="http://schemas.microsoft.com/office/drawing/2016/5/9/chartex" xmlns:cx4="http://schemas.microsoft.com/office/drawing/2016/5/10/chartex" xmlns:cx5="http://schemas.microsoft.com/office/drawing/2016/5/11/chartex" xmlns:cx6="http://schemas.microsoft.com/office/drawing/2016/5/12/chartex" xmlns:cx7="http://schemas.microsoft.com/office/drawing/2016/5/13/chartex" xmlns:cx8="http://schemas.microsoft.com/office/drawing/2016/5/14/chartex" xmlns:mc="http://schemas.openxmlformats.org/markup-compatibility/2006" xmlns:aink="http://schemas.microsoft.com/office/drawing/2016/ink" xmlns:am3d="http://schemas.microsoft.com/office/drawing/2017/model3d" xmlns:o="urn:schemas-microsoft-com:office:office" xmlns:r="http://schemas.openxmlformats.org/officeDocument/2006/relationships" xmlns:m="http://schemas.openxmlformats.org/officeDocument/2006/math" xmlns:v="urn:schemas-microsoft-com:vml" xmlns:wp14="http://schemas.microsoft.com/office/word/2010/wordprocessingDrawing" xmlns:wp="http://schemas.openxmlformats.org/drawingml/2006/wordprocessingDrawing" xmlns:w10="urn:schemas-microsoft-com:office:word" xmlns:w="http://schemas.openxmlformats.org/wordprocessingml/2006/main" xmlns:w14="http://schemas.microsoft.com/office/word/2010/wordml" xmlns:w15="http://schemas.microsoft.com/office/word/2012/wordml" xmlns:w16cex="http://schemas.microsoft.com/office/word/2018/wordml/cex" xmlns:w16cid="http://schemas.microsoft.com/office/word/2016/wordml/cid" xmlns:w16="http://schemas.microsoft.com/office/word/2018/wordml" xmlns:w16se="http://schemas.microsoft.com/office/word/2015/wordml/symex" xmlns:wpg="http://schemas.microsoft.com/office/word/2010/wordprocessingGroup" xmlns:wpi="http://schemas.microsoft.com/office/word/2010/wordprocessingInk" xmlns:wne="http://schemas.microsoft.com/office/word/2006/wordml" xmlns:wps="http://schemas.microsoft.com/office/word/2010/wordprocessingShape" mc:Ignorable="w14 w15 w16se w16cid w16 w16cex wp14">
+  <w:comment w:id="0" w:author="Terry Nguyen" w:date="2022-01-20T12:00:00Z" w:initials="TN">
+    <w:p>
+      <w:pPr>
+        <w:pStyle w:val="CommentText"/>
+      </w:pPr>
+      <w:r>
+        <w:rPr>
+          <w:rStyle w:val="CommentReference"/>
+        </w:rPr>
+        <w:annotationRef/>
+      </w:r>
+      <w:r>
+        <w:t xml:space="preserve">After adding the scripts, what components </w:t>
+      </w:r>
+      <w:r>
+        <w:t xml:space="preserve">would a programmer add to </w:t>
+      </w:r>
+      <w:proofErr w:type="spellStart"/>
+      <w:r>
+        <w:t>GameObjects</w:t>
+      </w:r>
+      <w:proofErr w:type="spellEnd"/>
+      <w:r>
+        <w:t xml:space="preserve"> or</w:t>
+      </w:r>
+      <w:r>
+        <w:t xml:space="preserve"> alternatively,</w:t>
+      </w:r>
+      <w:r>
+        <w:t xml:space="preserve"> what functions would a programmer call to use your RPG Skills system?</w:t>
+      </w:r>
+    </w:p>
+  </w:comment>
+  <w:comment w:id="1" w:author="Terry Nguyen" w:date="2022-01-20T12:25:00Z" w:initials="TN">
+    <w:p>
+      <w:pPr>
+        <w:pStyle w:val="CommentText"/>
+      </w:pPr>
+      <w:r>
+        <w:rPr>
+          <w:rStyle w:val="CommentReference"/>
+        </w:rPr>
+        <w:annotationRef/>
+      </w:r>
+      <w:r>
+        <w:t>What steps would programmers take to create a custom skill?</w:t>
+      </w:r>
+    </w:p>
+    <w:p>
+      <w:pPr>
+        <w:pStyle w:val="CommentText"/>
+      </w:pPr>
+    </w:p>
+    <w:p>
+      <w:pPr>
+        <w:pStyle w:val="CommentText"/>
+        <w:numPr>
+          <w:ilvl w:val="0"/>
+          <w:numId w:val="3"/>
+        </w:numPr>
+      </w:pPr>
+      <w:r>
+        <w:t>Inherit from a class?</w:t>
+      </w:r>
+    </w:p>
+    <w:p>
+      <w:pPr>
+        <w:pStyle w:val="CommentText"/>
+        <w:numPr>
+          <w:ilvl w:val="0"/>
+          <w:numId w:val="3"/>
+        </w:numPr>
+      </w:pPr>
+      <w:r>
+        <w:t>Implement an interface?</w:t>
+      </w:r>
+    </w:p>
+  </w:comment>
+  <w:comment w:id="2" w:author="Terry Nguyen" w:date="2022-01-20T12:26:00Z" w:initials="TN">
+    <w:p>
+      <w:pPr>
+        <w:pStyle w:val="CommentText"/>
+      </w:pPr>
+      <w:r>
+        <w:rPr>
+          <w:rStyle w:val="CommentReference"/>
+        </w:rPr>
+        <w:annotationRef/>
+      </w:r>
+      <w:r>
+        <w:rPr>
+          <w:rStyle w:val="CommentReference"/>
+        </w:rPr>
+        <w:t>Is this all part of a “Skill” system or are there multiple systems that a programmer would need to interact with?</w:t>
+      </w:r>
+    </w:p>
+  </w:comment>
+  <w:comment w:id="3" w:author="Terry Nguyen" w:date="2022-01-20T12:26:00Z" w:initials="TN">
+    <w:p>
+      <w:pPr>
+        <w:pStyle w:val="CommentText"/>
+      </w:pPr>
+      <w:r>
+        <w:rPr>
+          <w:rStyle w:val="CommentReference"/>
+        </w:rPr>
+        <w:annotationRef/>
+      </w:r>
+      <w:r>
+        <w:t>Should these be global variables? Can you only have one character w/ skills at a time?</w:t>
+      </w:r>
+    </w:p>
+  </w:comment>
+</w:comments>
+</file>
+
+<file path=word/commentsExtended.xml><?xml version="1.0" encoding="utf-8"?>
+<w15:commentsEx xmlns:wpc="http://schemas.microsoft.com/office/word/2010/wordprocessingCanvas" xmlns:cx="http://schemas.microsoft.com/office/drawing/2014/chartex" xmlns:cx1="http://schemas.microsoft.com/office/drawing/2015/9/8/chartex" xmlns:cx2="http://schemas.microsoft.com/office/drawing/2015/10/21/chartex" xmlns:cx3="http://schemas.microsoft.com/office/drawing/2016/5/9/chartex" xmlns:cx4="http://schemas.microsoft.com/office/drawing/2016/5/10/chartex" xmlns:cx5="http://schemas.microsoft.com/office/drawing/2016/5/11/chartex" xmlns:cx6="http://schemas.microsoft.com/office/drawing/2016/5/12/chartex" xmlns:cx7="http://schemas.microsoft.com/office/drawing/2016/5/13/chartex" xmlns:cx8="http://schemas.microsoft.com/office/drawing/2016/5/14/chartex" xmlns:mc="http://schemas.openxmlformats.org/markup-compatibility/2006" xmlns:aink="http://schemas.microsoft.com/office/drawing/2016/ink" xmlns:am3d="http://schemas.microsoft.com/office/drawing/2017/model3d" xmlns:o="urn:schemas-microsoft-com:office:office" xmlns:r="http://schemas.openxmlformats.org/officeDocument/2006/relationships" xmlns:m="http://schemas.openxmlformats.org/officeDocument/2006/math" xmlns:v="urn:schemas-microsoft-com:vml" xmlns:wp14="http://schemas.microsoft.com/office/word/2010/wordprocessingDrawing" xmlns:wp="http://schemas.openxmlformats.org/drawingml/2006/wordprocessingDrawing" xmlns:w10="urn:schemas-microsoft-com:office:word" xmlns:w="http://schemas.openxmlformats.org/wordprocessingml/2006/main" xmlns:w14="http://schemas.microsoft.com/office/word/2010/wordml" xmlns:w15="http://schemas.microsoft.com/office/word/2012/wordml" xmlns:w16cex="http://schemas.microsoft.com/office/word/2018/wordml/cex" xmlns:w16cid="http://schemas.microsoft.com/office/word/2016/wordml/cid" xmlns:w16="http://schemas.microsoft.com/office/word/2018/wordml" xmlns:w16se="http://schemas.microsoft.com/office/word/2015/wordml/symex" xmlns:wpg="http://schemas.microsoft.com/office/word/2010/wordprocessingGroup" xmlns:wpi="http://schemas.microsoft.com/office/word/2010/wordprocessingInk" xmlns:wne="http://schemas.microsoft.com/office/word/2006/wordml" xmlns:wps="http://schemas.microsoft.com/office/word/2010/wordprocessingShape" mc:Ignorable="w14 w15 w16se w16cid w16 w16cex wp14">
+  <w15:commentEx w15:paraId="6C65B909" w15:done="0"/>
+  <w15:commentEx w15:paraId="21E59D42" w15:done="0"/>
+  <w15:commentEx w15:paraId="7C0B1207" w15:done="0"/>
+  <w15:commentEx w15:paraId="242B883A" w15:done="0"/>
+</w15:commentsEx>
+</file>
+
+<file path=word/commentsExtensible.xml><?xml version="1.0" encoding="utf-8"?>
+<w16cex:commentsExtensible xmlns:wpc="http://schemas.microsoft.com/office/word/2010/wordprocessingCanvas" xmlns:cx="http://schemas.microsoft.com/office/drawing/2014/chartex" xmlns:cx1="http://schemas.microsoft.com/office/drawing/2015/9/8/chartex" xmlns:cx2="http://schemas.microsoft.com/office/drawing/2015/10/21/chartex" xmlns:cx3="http://schemas.microsoft.com/office/drawing/2016/5/9/chartex" xmlns:cx4="http://schemas.microsoft.com/office/drawing/2016/5/10/chartex" xmlns:cx5="http://schemas.microsoft.com/office/drawing/2016/5/11/chartex" xmlns:cx6="http://schemas.microsoft.com/office/drawing/2016/5/12/chartex" xmlns:cx7="http://schemas.microsoft.com/office/drawing/2016/5/13/chartex" xmlns:cx8="http://schemas.microsoft.com/office/drawing/2016/5/14/chartex" xmlns:mc="http://schemas.openxmlformats.org/markup-compatibility/2006" xmlns:aink="http://schemas.microsoft.com/office/drawing/2016/ink" xmlns:am3d="http://schemas.microsoft.com/office/drawing/2017/model3d" xmlns:o="urn:schemas-microsoft-com:office:office" xmlns:r="http://schemas.openxmlformats.org/officeDocument/2006/relationships" xmlns:m="http://schemas.openxmlformats.org/officeDocument/2006/math" xmlns:v="urn:schemas-microsoft-com:vml" xmlns:wp14="http://schemas.microsoft.com/office/word/2010/wordprocessingDrawing" xmlns:wp="http://schemas.openxmlformats.org/drawingml/2006/wordprocessingDrawing" xmlns:w10="urn:schemas-microsoft-com:office:word" xmlns:w="http://schemas.openxmlformats.org/wordprocessingml/2006/main" xmlns:w14="http://schemas.microsoft.com/office/word/2010/wordml" xmlns:w15="http://schemas.microsoft.com/office/word/2012/wordml" xmlns:w16cex="http://schemas.microsoft.com/office/word/2018/wordml/cex" xmlns:w16cid="http://schemas.microsoft.com/office/word/2016/wordml/cid" xmlns:w16="http://schemas.microsoft.com/office/word/2018/wordml" xmlns:w16se="http://schemas.microsoft.com/office/word/2015/wordml/symex" xmlns:wpg="http://schemas.microsoft.com/office/word/2010/wordprocessingGroup" xmlns:wpi="http://schemas.microsoft.com/office/word/2010/wordprocessingInk" xmlns:wne="http://schemas.microsoft.com/office/word/2006/wordml" xmlns:wps="http://schemas.microsoft.com/office/word/2010/wordprocessingShape" mc:Ignorable="w14 w15 w16se w16cid w16 w16cex wp14">
+  <w16cex:commentExtensible w16cex:durableId="2593CD6A" w16cex:dateUtc="2022-01-20T20:00:00Z"/>
+  <w16cex:commentExtensible w16cex:durableId="2593D351" w16cex:dateUtc="2022-01-20T20:25:00Z"/>
+  <w16cex:commentExtensible w16cex:durableId="2593D37E" w16cex:dateUtc="2022-01-20T20:26:00Z"/>
+  <w16cex:commentExtensible w16cex:durableId="2593D392" w16cex:dateUtc="2022-01-20T20:26:00Z"/>
+</w16cex:commentsExtensible>
+</file>
+
+<file path=word/commentsIds.xml><?xml version="1.0" encoding="utf-8"?>
+<w16cid:commentsIds xmlns:wpc="http://schemas.microsoft.com/office/word/2010/wordprocessingCanvas" xmlns:cx="http://schemas.microsoft.com/office/drawing/2014/chartex" xmlns:cx1="http://schemas.microsoft.com/office/drawing/2015/9/8/chartex" xmlns:cx2="http://schemas.microsoft.com/office/drawing/2015/10/21/chartex" xmlns:cx3="http://schemas.microsoft.com/office/drawing/2016/5/9/chartex" xmlns:cx4="http://schemas.microsoft.com/office/drawing/2016/5/10/chartex" xmlns:cx5="http://schemas.microsoft.com/office/drawing/2016/5/11/chartex" xmlns:cx6="http://schemas.microsoft.com/office/drawing/2016/5/12/chartex" xmlns:cx7="http://schemas.microsoft.com/office/drawing/2016/5/13/chartex" xmlns:cx8="http://schemas.microsoft.com/office/drawing/2016/5/14/chartex" xmlns:mc="http://schemas.openxmlformats.org/markup-compatibility/2006" xmlns:aink="http://schemas.microsoft.com/office/drawing/2016/ink" xmlns:am3d="http://schemas.microsoft.com/office/drawing/2017/model3d" xmlns:o="urn:schemas-microsoft-com:office:office" xmlns:r="http://schemas.openxmlformats.org/officeDocument/2006/relationships" xmlns:m="http://schemas.openxmlformats.org/officeDocument/2006/math" xmlns:v="urn:schemas-microsoft-com:vml" xmlns:wp14="http://schemas.microsoft.com/office/word/2010/wordprocessingDrawing" xmlns:wp="http://schemas.openxmlformats.org/drawingml/2006/wordprocessingDrawing" xmlns:w10="urn:schemas-microsoft-com:office:word" xmlns:w="http://schemas.openxmlformats.org/wordprocessingml/2006/main" xmlns:w14="http://schemas.microsoft.com/office/word/2010/wordml" xmlns:w15="http://schemas.microsoft.com/office/word/2012/wordml" xmlns:w16cex="http://schemas.microsoft.com/office/word/2018/wordml/cex" xmlns:w16cid="http://schemas.microsoft.com/office/word/2016/wordml/cid" xmlns:w16="http://schemas.microsoft.com/office/word/2018/wordml" xmlns:w16se="http://schemas.microsoft.com/office/word/2015/wordml/symex" xmlns:wpg="http://schemas.microsoft.com/office/word/2010/wordprocessingGroup" xmlns:wpi="http://schemas.microsoft.com/office/word/2010/wordprocessingInk" xmlns:wne="http://schemas.microsoft.com/office/word/2006/wordml" xmlns:wps="http://schemas.microsoft.com/office/word/2010/wordprocessingShape" mc:Ignorable="w14 w15 w16se w16cid w16 w16cex wp14">
+  <w16cid:commentId w16cid:paraId="6C65B909" w16cid:durableId="2593CD6A"/>
+  <w16cid:commentId w16cid:paraId="21E59D42" w16cid:durableId="2593D351"/>
+  <w16cid:commentId w16cid:paraId="7C0B1207" w16cid:durableId="2593D37E"/>
+  <w16cid:commentId w16cid:paraId="242B883A" w16cid:durableId="2593D392"/>
+</w16cid:commentsIds>
 </file>
 
 <file path=word/numbering.xml><?xml version="1.0" encoding="utf-8"?>
@@ -1220,22 +1508,136 @@
       </w:rPr>
     </w:lvl>
   </w:abstractNum>
+  <w:abstractNum w:abstractNumId="1" w15:restartNumberingAfterBreak="0">
+    <w:nsid w:val="57077703"/>
+    <w:multiLevelType w:val="hybridMultilevel"/>
+    <w:tmpl w:val="ECAC18E6"/>
+    <w:lvl w:ilvl="0" w:tplc="9D08DA14">
+      <w:numFmt w:val="bullet"/>
+      <w:lvlText w:val="-"/>
+      <w:lvlJc w:val="left"/>
+      <w:pPr>
+        <w:ind w:left="450" w:hanging="360"/>
+      </w:pPr>
+      <w:rPr>
+        <w:rFonts w:ascii="Calibri" w:eastAsiaTheme="minorHAnsi" w:hAnsi="Calibri" w:cs="Calibri" w:hint="default"/>
+      </w:rPr>
+    </w:lvl>
+    <w:lvl w:ilvl="1" w:tplc="04090003" w:tentative="1">
+      <w:start w:val="1"/>
+      <w:numFmt w:val="bullet"/>
+      <w:lvlText w:val="o"/>
+      <w:lvlJc w:val="left"/>
+      <w:pPr>
+        <w:ind w:left="1170" w:hanging="360"/>
+      </w:pPr>
+      <w:rPr>
+        <w:rFonts w:ascii="Courier New" w:hAnsi="Courier New" w:cs="Courier New" w:hint="default"/>
+      </w:rPr>
+    </w:lvl>
+    <w:lvl w:ilvl="2" w:tplc="04090005" w:tentative="1">
+      <w:start w:val="1"/>
+      <w:numFmt w:val="bullet"/>
+      <w:lvlText w:val=""/>
+      <w:lvlJc w:val="left"/>
+      <w:pPr>
+        <w:ind w:left="1890" w:hanging="360"/>
+      </w:pPr>
+      <w:rPr>
+        <w:rFonts w:ascii="Wingdings" w:hAnsi="Wingdings" w:hint="default"/>
+      </w:rPr>
+    </w:lvl>
+    <w:lvl w:ilvl="3" w:tplc="04090001" w:tentative="1">
+      <w:start w:val="1"/>
+      <w:numFmt w:val="bullet"/>
+      <w:lvlText w:val=""/>
+      <w:lvlJc w:val="left"/>
+      <w:pPr>
+        <w:ind w:left="2610" w:hanging="360"/>
+      </w:pPr>
+      <w:rPr>
+        <w:rFonts w:ascii="Symbol" w:hAnsi="Symbol" w:hint="default"/>
+      </w:rPr>
+    </w:lvl>
+    <w:lvl w:ilvl="4" w:tplc="04090003" w:tentative="1">
+      <w:start w:val="1"/>
+      <w:numFmt w:val="bullet"/>
+      <w:lvlText w:val="o"/>
+      <w:lvlJc w:val="left"/>
+      <w:pPr>
+        <w:ind w:left="3330" w:hanging="360"/>
+      </w:pPr>
+      <w:rPr>
+        <w:rFonts w:ascii="Courier New" w:hAnsi="Courier New" w:cs="Courier New" w:hint="default"/>
+      </w:rPr>
+    </w:lvl>
+    <w:lvl w:ilvl="5" w:tplc="04090005" w:tentative="1">
+      <w:start w:val="1"/>
+      <w:numFmt w:val="bullet"/>
+      <w:lvlText w:val=""/>
+      <w:lvlJc w:val="left"/>
+      <w:pPr>
+        <w:ind w:left="4050" w:hanging="360"/>
+      </w:pPr>
+      <w:rPr>
+        <w:rFonts w:ascii="Wingdings" w:hAnsi="Wingdings" w:hint="default"/>
+      </w:rPr>
+    </w:lvl>
+    <w:lvl w:ilvl="6" w:tplc="04090001" w:tentative="1">
+      <w:start w:val="1"/>
+      <w:numFmt w:val="bullet"/>
+      <w:lvlText w:val=""/>
+      <w:lvlJc w:val="left"/>
+      <w:pPr>
+        <w:ind w:left="4770" w:hanging="360"/>
+      </w:pPr>
+      <w:rPr>
+        <w:rFonts w:ascii="Symbol" w:hAnsi="Symbol" w:hint="default"/>
+      </w:rPr>
+    </w:lvl>
+    <w:lvl w:ilvl="7" w:tplc="04090003" w:tentative="1">
+      <w:start w:val="1"/>
+      <w:numFmt w:val="bullet"/>
+      <w:lvlText w:val="o"/>
+      <w:lvlJc w:val="left"/>
+      <w:pPr>
+        <w:ind w:left="5490" w:hanging="360"/>
+      </w:pPr>
+      <w:rPr>
+        <w:rFonts w:ascii="Courier New" w:hAnsi="Courier New" w:cs="Courier New" w:hint="default"/>
+      </w:rPr>
+    </w:lvl>
+    <w:lvl w:ilvl="8" w:tplc="04090005" w:tentative="1">
+      <w:start w:val="1"/>
+      <w:numFmt w:val="bullet"/>
+      <w:lvlText w:val=""/>
+      <w:lvlJc w:val="left"/>
+      <w:pPr>
+        <w:ind w:left="6210" w:hanging="360"/>
+      </w:pPr>
+      <w:rPr>
+        <w:rFonts w:ascii="Wingdings" w:hAnsi="Wingdings" w:hint="default"/>
+      </w:rPr>
+    </w:lvl>
+  </w:abstractNum>
   <w:num w:numId="1">
     <w:abstractNumId w:val="0"/>
   </w:num>
   <w:num w:numId="2">
     <w:abstractNumId w:val="0"/>
-    <w:lvlOverride w:ilvl="0"/>
-    <w:lvlOverride w:ilvl="1"/>
-    <w:lvlOverride w:ilvl="2"/>
-    <w:lvlOverride w:ilvl="3"/>
-    <w:lvlOverride w:ilvl="4"/>
-    <w:lvlOverride w:ilvl="5"/>
-    <w:lvlOverride w:ilvl="6"/>
-    <w:lvlOverride w:ilvl="7"/>
-    <w:lvlOverride w:ilvl="8"/>
+  </w:num>
+  <w:num w:numId="3">
+    <w:abstractNumId w:val="1"/>
   </w:num>
 </w:numbering>
+</file>
+
+<file path=word/people.xml><?xml version="1.0" encoding="utf-8"?>
+<w15:people xmlns:wpc="http://schemas.microsoft.com/office/word/2010/wordprocessingCanvas" xmlns:cx="http://schemas.microsoft.com/office/drawing/2014/chartex" xmlns:cx1="http://schemas.microsoft.com/office/drawing/2015/9/8/chartex" xmlns:cx2="http://schemas.microsoft.com/office/drawing/2015/10/21/chartex" xmlns:cx3="http://schemas.microsoft.com/office/drawing/2016/5/9/chartex" xmlns:cx4="http://schemas.microsoft.com/office/drawing/2016/5/10/chartex" xmlns:cx5="http://schemas.microsoft.com/office/drawing/2016/5/11/chartex" xmlns:cx6="http://schemas.microsoft.com/office/drawing/2016/5/12/chartex" xmlns:cx7="http://schemas.microsoft.com/office/drawing/2016/5/13/chartex" xmlns:cx8="http://schemas.microsoft.com/office/drawing/2016/5/14/chartex" xmlns:mc="http://schemas.openxmlformats.org/markup-compatibility/2006" xmlns:aink="http://schemas.microsoft.com/office/drawing/2016/ink" xmlns:am3d="http://schemas.microsoft.com/office/drawing/2017/model3d" xmlns:o="urn:schemas-microsoft-com:office:office" xmlns:r="http://schemas.openxmlformats.org/officeDocument/2006/relationships" xmlns:m="http://schemas.openxmlformats.org/officeDocument/2006/math" xmlns:v="urn:schemas-microsoft-com:vml" xmlns:wp14="http://schemas.microsoft.com/office/word/2010/wordprocessingDrawing" xmlns:wp="http://schemas.openxmlformats.org/drawingml/2006/wordprocessingDrawing" xmlns:w10="urn:schemas-microsoft-com:office:word" xmlns:w="http://schemas.openxmlformats.org/wordprocessingml/2006/main" xmlns:w14="http://schemas.microsoft.com/office/word/2010/wordml" xmlns:w15="http://schemas.microsoft.com/office/word/2012/wordml" xmlns:w16cex="http://schemas.microsoft.com/office/word/2018/wordml/cex" xmlns:w16cid="http://schemas.microsoft.com/office/word/2016/wordml/cid" xmlns:w16="http://schemas.microsoft.com/office/word/2018/wordml" xmlns:w16se="http://schemas.microsoft.com/office/word/2015/wordml/symex" xmlns:wpg="http://schemas.microsoft.com/office/word/2010/wordprocessingGroup" xmlns:wpi="http://schemas.microsoft.com/office/word/2010/wordprocessingInk" xmlns:wne="http://schemas.microsoft.com/office/word/2006/wordml" xmlns:wps="http://schemas.microsoft.com/office/word/2010/wordprocessingShape" mc:Ignorable="w14 w15 w16se w16cid w16 w16cex wp14">
+  <w15:person w15:author="Terry Nguyen">
+    <w15:presenceInfo w15:providerId="AD" w15:userId="S::terry.nguyen@aie.edu.au::b8aab64d-2753-47ae-9e75-0014005086d1"/>
+  </w15:person>
+</w15:people>
 </file>
 
 <file path=word/styles.xml><?xml version="1.0" encoding="utf-8"?>
@@ -1868,6 +2270,104 @@
       <w:contextualSpacing/>
     </w:pPr>
   </w:style>
+  <w:style w:type="character" w:styleId="CommentReference">
+    <w:name w:val="annotation reference"/>
+    <w:basedOn w:val="DefaultParagraphFont"/>
+    <w:uiPriority w:val="99"/>
+    <w:semiHidden/>
+    <w:unhideWhenUsed/>
+    <w:rsid w:val="009C616C"/>
+    <w:rPr>
+      <w:sz w:val="16"/>
+      <w:szCs w:val="16"/>
+    </w:rPr>
+  </w:style>
+  <w:style w:type="paragraph" w:styleId="CommentText">
+    <w:name w:val="annotation text"/>
+    <w:basedOn w:val="Normal"/>
+    <w:link w:val="CommentTextChar"/>
+    <w:uiPriority w:val="99"/>
+    <w:semiHidden/>
+    <w:unhideWhenUsed/>
+    <w:rsid w:val="009C616C"/>
+    <w:pPr>
+      <w:spacing w:line="240" w:lineRule="auto"/>
+    </w:pPr>
+    <w:rPr>
+      <w:sz w:val="20"/>
+      <w:szCs w:val="20"/>
+    </w:rPr>
+  </w:style>
+  <w:style w:type="character" w:customStyle="1" w:styleId="CommentTextChar">
+    <w:name w:val="Comment Text Char"/>
+    <w:basedOn w:val="DefaultParagraphFont"/>
+    <w:link w:val="CommentText"/>
+    <w:uiPriority w:val="99"/>
+    <w:semiHidden/>
+    <w:rsid w:val="009C616C"/>
+    <w:rPr>
+      <w:sz w:val="20"/>
+      <w:szCs w:val="20"/>
+    </w:rPr>
+  </w:style>
+  <w:style w:type="paragraph" w:styleId="CommentSubject">
+    <w:name w:val="annotation subject"/>
+    <w:basedOn w:val="CommentText"/>
+    <w:next w:val="CommentText"/>
+    <w:link w:val="CommentSubjectChar"/>
+    <w:uiPriority w:val="99"/>
+    <w:semiHidden/>
+    <w:unhideWhenUsed/>
+    <w:rsid w:val="009C616C"/>
+    <w:rPr>
+      <w:b/>
+      <w:bCs/>
+    </w:rPr>
+  </w:style>
+  <w:style w:type="character" w:customStyle="1" w:styleId="CommentSubjectChar">
+    <w:name w:val="Comment Subject Char"/>
+    <w:basedOn w:val="CommentTextChar"/>
+    <w:link w:val="CommentSubject"/>
+    <w:uiPriority w:val="99"/>
+    <w:semiHidden/>
+    <w:rsid w:val="009C616C"/>
+    <w:rPr>
+      <w:b/>
+      <w:bCs/>
+      <w:sz w:val="20"/>
+      <w:szCs w:val="20"/>
+    </w:rPr>
+  </w:style>
+  <w:style w:type="paragraph" w:styleId="BalloonText">
+    <w:name w:val="Balloon Text"/>
+    <w:basedOn w:val="Normal"/>
+    <w:link w:val="BalloonTextChar"/>
+    <w:uiPriority w:val="99"/>
+    <w:semiHidden/>
+    <w:unhideWhenUsed/>
+    <w:rsid w:val="009C616C"/>
+    <w:pPr>
+      <w:spacing w:after="0" w:line="240" w:lineRule="auto"/>
+    </w:pPr>
+    <w:rPr>
+      <w:rFonts w:ascii="Segoe UI" w:hAnsi="Segoe UI" w:cs="Segoe UI"/>
+      <w:sz w:val="18"/>
+      <w:szCs w:val="18"/>
+    </w:rPr>
+  </w:style>
+  <w:style w:type="character" w:customStyle="1" w:styleId="BalloonTextChar">
+    <w:name w:val="Balloon Text Char"/>
+    <w:basedOn w:val="DefaultParagraphFont"/>
+    <w:link w:val="BalloonText"/>
+    <w:uiPriority w:val="99"/>
+    <w:semiHidden/>
+    <w:rsid w:val="009C616C"/>
+    <w:rPr>
+      <w:rFonts w:ascii="Segoe UI" w:hAnsi="Segoe UI" w:cs="Segoe UI"/>
+      <w:sz w:val="18"/>
+      <w:szCs w:val="18"/>
+    </w:rPr>
+  </w:style>
 </w:styles>
 </file>
 

</xml_diff>